<commit_message>
Auto commit on 2025-05-29
</commit_message>
<xml_diff>
--- a/0525.docx
+++ b/0525.docx
@@ -14,10 +14,899 @@
           <w:rFonts w:hint="default"/>
           <w:lang w:val="en-US"/>
         </w:rPr>
-        <w:t>initial</w:t>
+        <w:t>Initial</w:t>
+      </w:r>
+    </w:p>
+    <w:p>
+      <w:pPr>
+        <w:pStyle w:val="2"/>
+        <w:bidi w:val="0"/>
+        <w:rPr>
+          <w:rFonts w:hint="eastAsia"/>
+          <w:lang w:val="en-US" w:eastAsia="zh-CN"/>
+        </w:rPr>
+      </w:pPr>
+      <w:r>
+        <w:rPr>
+          <w:rFonts w:hint="eastAsia"/>
+          <w:lang w:val="en-US" w:eastAsia="zh-CN"/>
+        </w:rPr>
+        <w:t>选题</w:t>
+      </w:r>
+    </w:p>
+    <w:p>
+      <w:pPr>
+        <w:numPr>
+          <w:ilvl w:val="0"/>
+          <w:numId w:val="1"/>
+        </w:numPr>
+        <w:ind w:left="425" w:leftChars="0" w:hanging="425" w:firstLineChars="0"/>
+        <w:rPr>
+          <w:rFonts w:hint="default"/>
+          <w:lang w:val="en-US" w:eastAsia="zh-CN"/>
+        </w:rPr>
+      </w:pPr>
+      <w:r>
+        <w:rPr>
+          <w:rFonts w:hint="eastAsia"/>
+          <w:lang w:val="en-US" w:eastAsia="zh-CN"/>
+        </w:rPr>
+        <w:t>第三方资助【especially信息披露相关】</w:t>
+      </w:r>
+    </w:p>
+    <w:p>
+      <w:pPr>
+        <w:numPr>
+          <w:ilvl w:val="1"/>
+          <w:numId w:val="1"/>
+        </w:numPr>
+        <w:ind w:left="840" w:leftChars="0" w:hanging="420" w:firstLineChars="0"/>
+        <w:rPr>
+          <w:rFonts w:hint="default"/>
+          <w:lang w:val="en-US" w:eastAsia="zh-CN"/>
+        </w:rPr>
+      </w:pPr>
+      <w:r>
+        <w:rPr>
+          <w:rFonts w:hint="eastAsia"/>
+          <w:lang w:val="en-US" w:eastAsia="zh-CN"/>
+        </w:rPr>
+        <w:t>缺点：</w:t>
+      </w:r>
+    </w:p>
+    <w:p>
+      <w:pPr>
+        <w:numPr>
+          <w:ilvl w:val="2"/>
+          <w:numId w:val="1"/>
+        </w:numPr>
+        <w:ind w:left="1260" w:leftChars="0" w:hanging="420" w:firstLineChars="0"/>
+        <w:rPr>
+          <w:rFonts w:hint="default"/>
+          <w:lang w:val="en-US" w:eastAsia="zh-CN"/>
+        </w:rPr>
+      </w:pPr>
+      <w:r>
+        <w:rPr>
+          <w:rFonts w:hint="eastAsia"/>
+          <w:lang w:val="en-US" w:eastAsia="zh-CN"/>
+        </w:rPr>
+        <w:t>可能不算很新颖的题目，这个感觉太老了</w:t>
+      </w:r>
+    </w:p>
+    <w:p>
+      <w:pPr>
+        <w:numPr>
+          <w:ilvl w:val="2"/>
+          <w:numId w:val="1"/>
+        </w:numPr>
+        <w:ind w:left="1260" w:leftChars="0" w:hanging="420" w:firstLineChars="0"/>
+        <w:rPr>
+          <w:rFonts w:hint="default"/>
+          <w:lang w:val="en-US" w:eastAsia="zh-CN"/>
+        </w:rPr>
+      </w:pPr>
+      <w:r>
+        <w:rPr>
+          <w:rFonts w:hint="eastAsia"/>
+          <w:lang w:val="en-US" w:eastAsia="zh-CN"/>
+        </w:rPr>
+        <w:t>可能不完全算是国际投资的范畴内</w:t>
+      </w:r>
+    </w:p>
+    <w:p>
+      <w:pPr>
+        <w:numPr>
+          <w:ilvl w:val="1"/>
+          <w:numId w:val="1"/>
+        </w:numPr>
+        <w:ind w:left="840" w:leftChars="0" w:hanging="420" w:firstLineChars="0"/>
+        <w:rPr>
+          <w:rFonts w:hint="default"/>
+          <w:lang w:val="en-US" w:eastAsia="zh-CN"/>
+        </w:rPr>
+      </w:pPr>
+      <w:r>
+        <w:rPr>
+          <w:rFonts w:hint="eastAsia"/>
+          <w:lang w:val="en-US" w:eastAsia="zh-CN"/>
+        </w:rPr>
+        <w:t>优点：</w:t>
+      </w:r>
+    </w:p>
+    <w:p>
+      <w:pPr>
+        <w:numPr>
+          <w:ilvl w:val="2"/>
+          <w:numId w:val="1"/>
+        </w:numPr>
+        <w:ind w:left="1260" w:leftChars="0" w:hanging="420" w:firstLineChars="0"/>
+        <w:rPr>
+          <w:rFonts w:hint="default"/>
+          <w:lang w:val="en-US" w:eastAsia="zh-CN"/>
+        </w:rPr>
+      </w:pPr>
+      <w:r>
+        <w:rPr>
+          <w:rFonts w:hint="eastAsia"/>
+          <w:lang w:val="en-US" w:eastAsia="zh-CN"/>
+        </w:rPr>
+        <w:t>有案例</w:t>
+      </w:r>
+    </w:p>
+    <w:p>
+      <w:pPr>
+        <w:numPr>
+          <w:ilvl w:val="2"/>
+          <w:numId w:val="1"/>
+        </w:numPr>
+        <w:ind w:left="1260" w:leftChars="0" w:hanging="420" w:firstLineChars="0"/>
+        <w:rPr>
+          <w:rFonts w:hint="default"/>
+          <w:lang w:val="en-US" w:eastAsia="zh-CN"/>
+        </w:rPr>
+      </w:pPr>
+      <w:r>
+        <w:rPr>
+          <w:rFonts w:hint="eastAsia"/>
+          <w:lang w:val="en-US" w:eastAsia="zh-CN"/>
+        </w:rPr>
+        <w:t>有我国的上国仲的呼应</w:t>
+      </w:r>
+    </w:p>
+    <w:p>
+      <w:pPr>
+        <w:numPr>
+          <w:ilvl w:val="0"/>
+          <w:numId w:val="1"/>
+        </w:numPr>
+        <w:ind w:left="425" w:leftChars="0" w:hanging="425" w:firstLineChars="0"/>
+        <w:rPr>
+          <w:rFonts w:hint="eastAsia"/>
+          <w:lang w:val="en-US" w:eastAsia="zh-CN"/>
+        </w:rPr>
+      </w:pPr>
+      <w:r>
+        <w:rPr>
+          <w:rFonts w:hint="eastAsia"/>
+          <w:lang w:val="en-US" w:eastAsia="zh-CN"/>
+        </w:rPr>
+        <w:t>欧盟第2022/2560关于扭曲内部市场的外国补贴条例 Foreign Subsidies Regulation, FSR</w:t>
+      </w:r>
+    </w:p>
+    <w:p>
+      <w:pPr>
+        <w:numPr>
+          <w:ilvl w:val="1"/>
+          <w:numId w:val="1"/>
+        </w:numPr>
+        <w:ind w:left="840" w:leftChars="0" w:hanging="420" w:firstLineChars="0"/>
+        <w:rPr>
+          <w:rFonts w:hint="eastAsia"/>
+          <w:lang w:val="en-US" w:eastAsia="zh-CN"/>
+        </w:rPr>
+      </w:pPr>
+      <w:r>
+        <w:rPr>
+          <w:rFonts w:hint="eastAsia"/>
+          <w:lang w:val="en-US" w:eastAsia="zh-CN"/>
+        </w:rPr>
+        <w:t>优点：</w:t>
+      </w:r>
+    </w:p>
+    <w:p>
+      <w:pPr>
+        <w:numPr>
+          <w:ilvl w:val="2"/>
+          <w:numId w:val="1"/>
+        </w:numPr>
+        <w:ind w:left="1260" w:leftChars="0" w:hanging="420" w:firstLineChars="0"/>
+        <w:rPr>
+          <w:rFonts w:hint="eastAsia"/>
+          <w:lang w:val="en-US" w:eastAsia="zh-CN"/>
+        </w:rPr>
+      </w:pPr>
+      <w:r>
+        <w:rPr>
+          <w:rFonts w:hint="eastAsia"/>
+          <w:lang w:val="en-US" w:eastAsia="zh-CN"/>
+        </w:rPr>
+        <w:t>有案例</w:t>
+      </w:r>
+    </w:p>
+    <w:p>
+      <w:pPr>
+        <w:numPr>
+          <w:ilvl w:val="2"/>
+          <w:numId w:val="1"/>
+        </w:numPr>
+        <w:ind w:left="1260" w:leftChars="0" w:hanging="420" w:firstLineChars="0"/>
+        <w:rPr>
+          <w:rFonts w:hint="eastAsia"/>
+          <w:lang w:val="en-US" w:eastAsia="zh-CN"/>
+        </w:rPr>
+      </w:pPr>
+      <w:r>
+        <w:rPr>
+          <w:rFonts w:hint="eastAsia"/>
+          <w:lang w:val="en-US" w:eastAsia="zh-CN"/>
+        </w:rPr>
+        <w:t>法律也很复杂</w:t>
+      </w:r>
+    </w:p>
+    <w:p>
+      <w:pPr>
+        <w:numPr>
+          <w:ilvl w:val="2"/>
+          <w:numId w:val="1"/>
+        </w:numPr>
+        <w:ind w:left="1260" w:leftChars="0" w:hanging="420" w:firstLineChars="0"/>
+        <w:rPr>
+          <w:rFonts w:hint="eastAsia"/>
+          <w:lang w:val="en-US" w:eastAsia="zh-CN"/>
+        </w:rPr>
+      </w:pPr>
+      <w:r>
+        <w:rPr>
+          <w:rFonts w:hint="eastAsia"/>
+          <w:lang w:val="en-US" w:eastAsia="zh-CN"/>
+        </w:rPr>
+        <w:t>应对方法也很多元化</w:t>
+      </w:r>
+    </w:p>
+    <w:p>
+      <w:pPr>
+        <w:numPr>
+          <w:ilvl w:val="1"/>
+          <w:numId w:val="1"/>
+        </w:numPr>
+        <w:ind w:left="840" w:leftChars="0" w:hanging="420" w:firstLineChars="0"/>
+        <w:rPr>
+          <w:rFonts w:hint="eastAsia"/>
+          <w:lang w:val="en-US" w:eastAsia="zh-CN"/>
+        </w:rPr>
+      </w:pPr>
+      <w:r>
+        <w:rPr>
+          <w:rFonts w:hint="eastAsia"/>
+          <w:lang w:val="en-US" w:eastAsia="zh-CN"/>
+        </w:rPr>
+        <w:t>缺点：</w:t>
+      </w:r>
+    </w:p>
+    <w:p>
+      <w:pPr>
+        <w:numPr>
+          <w:ilvl w:val="2"/>
+          <w:numId w:val="1"/>
+        </w:numPr>
+        <w:ind w:left="1260" w:leftChars="0" w:hanging="420" w:firstLineChars="0"/>
+        <w:rPr>
+          <w:rFonts w:hint="eastAsia"/>
+          <w:lang w:val="en-US" w:eastAsia="zh-CN"/>
+        </w:rPr>
+      </w:pPr>
+      <w:r>
+        <w:rPr>
+          <w:rFonts w:hint="eastAsia"/>
+          <w:lang w:val="en-US" w:eastAsia="zh-CN"/>
+        </w:rPr>
+        <w:t>不知道从哪里开始写</w:t>
+      </w:r>
+    </w:p>
+    <w:p>
+      <w:pPr>
+        <w:numPr>
+          <w:ilvl w:val="2"/>
+          <w:numId w:val="1"/>
+        </w:numPr>
+        <w:ind w:left="1260" w:leftChars="0" w:hanging="420" w:firstLineChars="0"/>
+        <w:rPr>
+          <w:rFonts w:hint="eastAsia"/>
+          <w:lang w:val="en-US" w:eastAsia="zh-CN"/>
+        </w:rPr>
+      </w:pPr>
+      <w:r>
+        <w:rPr>
+          <w:rFonts w:hint="eastAsia"/>
+          <w:lang w:val="en-US" w:eastAsia="zh-CN"/>
+        </w:rPr>
+        <w:t>不知道我们能否拿到具体调查的详细数据，没有数据的话其实没有办法分析</w:t>
+      </w:r>
+    </w:p>
+    <w:p>
+      <w:pPr>
+        <w:numPr>
+          <w:numId w:val="0"/>
+        </w:numPr>
+        <w:rPr>
+          <w:rFonts w:hint="eastAsia"/>
+          <w:lang w:val="en-US" w:eastAsia="zh-CN"/>
+        </w:rPr>
+      </w:pPr>
+    </w:p>
+    <w:tbl>
+      <w:tblPr>
+        <w:tblStyle w:val="4"/>
+        <w:tblW w:w="0" w:type="auto"/>
+        <w:tblInd w:w="0" w:type="dxa"/>
+        <w:tblBorders>
+          <w:top w:val="single" w:color="auto" w:sz="4" w:space="0"/>
+          <w:left w:val="single" w:color="auto" w:sz="4" w:space="0"/>
+          <w:bottom w:val="single" w:color="auto" w:sz="4" w:space="0"/>
+          <w:right w:val="single" w:color="auto" w:sz="4" w:space="0"/>
+          <w:insideH w:val="single" w:color="auto" w:sz="4" w:space="0"/>
+          <w:insideV w:val="single" w:color="auto" w:sz="4" w:space="0"/>
+        </w:tblBorders>
+        <w:tblLayout w:type="autofit"/>
+        <w:tblCellMar>
+          <w:left w:w="108" w:type="dxa"/>
+          <w:right w:w="108" w:type="dxa"/>
+        </w:tblCellMar>
+      </w:tblPr>
+      <w:tblGrid>
+        <w:gridCol w:w="1108"/>
+        <w:gridCol w:w="7414"/>
+      </w:tblGrid>
+      <w:tr>
+        <w:tblPrEx>
+          <w:tblBorders>
+            <w:top w:val="single" w:color="auto" w:sz="4" w:space="0"/>
+            <w:left w:val="single" w:color="auto" w:sz="4" w:space="0"/>
+            <w:bottom w:val="single" w:color="auto" w:sz="4" w:space="0"/>
+            <w:right w:val="single" w:color="auto" w:sz="4" w:space="0"/>
+            <w:insideH w:val="single" w:color="auto" w:sz="4" w:space="0"/>
+            <w:insideV w:val="single" w:color="auto" w:sz="4" w:space="0"/>
+          </w:tblBorders>
+        </w:tblPrEx>
+        <w:tc>
+          <w:tcPr>
+            <w:tcW w:w="1108" w:type="dxa"/>
+          </w:tcPr>
+          <w:p>
+            <w:pPr>
+              <w:numPr>
+                <w:numId w:val="0"/>
+              </w:numPr>
+              <w:rPr>
+                <w:rFonts w:hint="default"/>
+                <w:vertAlign w:val="baseline"/>
+                <w:lang w:val="en-US" w:eastAsia="zh-CN"/>
+              </w:rPr>
+            </w:pPr>
+          </w:p>
+        </w:tc>
+        <w:tc>
+          <w:tcPr>
+            <w:tcW w:w="7414" w:type="dxa"/>
+          </w:tcPr>
+          <w:p>
+            <w:pPr>
+              <w:numPr>
+                <w:numId w:val="0"/>
+              </w:numPr>
+              <w:rPr>
+                <w:rFonts w:hint="default"/>
+                <w:vertAlign w:val="baseline"/>
+                <w:lang w:val="en-US" w:eastAsia="zh-CN"/>
+              </w:rPr>
+            </w:pPr>
+            <w:r>
+              <w:rPr>
+                <w:rFonts w:hint="default"/>
+                <w:vertAlign w:val="baseline"/>
+                <w:lang w:val="en-US" w:eastAsia="zh-CN"/>
+              </w:rPr>
+              <w:t>审查机制（FSR 审查）</w:t>
+            </w:r>
+          </w:p>
+        </w:tc>
+      </w:tr>
+      <w:tr>
+        <w:tblPrEx>
+          <w:tblBorders>
+            <w:top w:val="single" w:color="auto" w:sz="4" w:space="0"/>
+            <w:left w:val="single" w:color="auto" w:sz="4" w:space="0"/>
+            <w:bottom w:val="single" w:color="auto" w:sz="4" w:space="0"/>
+            <w:right w:val="single" w:color="auto" w:sz="4" w:space="0"/>
+            <w:insideH w:val="single" w:color="auto" w:sz="4" w:space="0"/>
+            <w:insideV w:val="single" w:color="auto" w:sz="4" w:space="0"/>
+          </w:tblBorders>
+          <w:tblCellMar>
+            <w:left w:w="108" w:type="dxa"/>
+            <w:right w:w="108" w:type="dxa"/>
+          </w:tblCellMar>
+        </w:tblPrEx>
+        <w:tc>
+          <w:tcPr>
+            <w:tcW w:w="1108" w:type="dxa"/>
+          </w:tcPr>
+          <w:p>
+            <w:pPr>
+              <w:numPr>
+                <w:numId w:val="0"/>
+              </w:numPr>
+              <w:rPr>
+                <w:rFonts w:hint="default"/>
+                <w:vertAlign w:val="baseline"/>
+                <w:lang w:val="en-US" w:eastAsia="zh-CN"/>
+              </w:rPr>
+            </w:pPr>
+          </w:p>
+        </w:tc>
+        <w:tc>
+          <w:tcPr>
+            <w:tcW w:w="7414" w:type="dxa"/>
+          </w:tcPr>
+          <w:p>
+            <w:pPr>
+              <w:numPr>
+                <w:numId w:val="0"/>
+              </w:numPr>
+              <w:rPr>
+                <w:rFonts w:hint="default"/>
+                <w:vertAlign w:val="baseline"/>
+                <w:lang w:val="en-US" w:eastAsia="zh-CN"/>
+              </w:rPr>
+            </w:pPr>
+            <w:r>
+              <w:rPr>
+                <w:rFonts w:hint="default"/>
+                <w:vertAlign w:val="baseline"/>
+                <w:lang w:val="en-US" w:eastAsia="zh-CN"/>
+              </w:rPr>
+              <w:t>2023 年 7 月 12 日起实施该条例</w:t>
+            </w:r>
+          </w:p>
+        </w:tc>
+      </w:tr>
+      <w:tr>
+        <w:tblPrEx>
+          <w:tblBorders>
+            <w:top w:val="single" w:color="auto" w:sz="4" w:space="0"/>
+            <w:left w:val="single" w:color="auto" w:sz="4" w:space="0"/>
+            <w:bottom w:val="single" w:color="auto" w:sz="4" w:space="0"/>
+            <w:right w:val="single" w:color="auto" w:sz="4" w:space="0"/>
+            <w:insideH w:val="single" w:color="auto" w:sz="4" w:space="0"/>
+            <w:insideV w:val="single" w:color="auto" w:sz="4" w:space="0"/>
+          </w:tblBorders>
+          <w:tblCellMar>
+            <w:left w:w="108" w:type="dxa"/>
+            <w:right w:w="108" w:type="dxa"/>
+          </w:tblCellMar>
+        </w:tblPrEx>
+        <w:tc>
+          <w:tcPr>
+            <w:tcW w:w="1108" w:type="dxa"/>
+          </w:tcPr>
+          <w:p>
+            <w:pPr>
+              <w:numPr>
+                <w:numId w:val="0"/>
+              </w:numPr>
+              <w:rPr>
+                <w:rFonts w:hint="default"/>
+                <w:vertAlign w:val="baseline"/>
+                <w:lang w:val="en-US" w:eastAsia="zh-CN"/>
+              </w:rPr>
+            </w:pPr>
+          </w:p>
+        </w:tc>
+        <w:tc>
+          <w:tcPr>
+            <w:tcW w:w="7414" w:type="dxa"/>
+          </w:tcPr>
+          <w:p>
+            <w:pPr>
+              <w:numPr>
+                <w:numId w:val="0"/>
+              </w:numPr>
+              <w:rPr>
+                <w:rFonts w:hint="default"/>
+                <w:vertAlign w:val="baseline"/>
+                <w:lang w:val="en-US" w:eastAsia="zh-CN"/>
+              </w:rPr>
+            </w:pPr>
+            <w:r>
+              <w:rPr>
+                <w:rFonts w:hint="default"/>
+                <w:vertAlign w:val="baseline"/>
+                <w:lang w:val="en-US" w:eastAsia="zh-CN"/>
+              </w:rPr>
+              <w:t>2023年10月12日,该条例规定的申报义务正式生效</w:t>
+            </w:r>
+          </w:p>
+        </w:tc>
+      </w:tr>
+      <w:tr>
+        <w:tblPrEx>
+          <w:tblBorders>
+            <w:top w:val="single" w:color="auto" w:sz="4" w:space="0"/>
+            <w:left w:val="single" w:color="auto" w:sz="4" w:space="0"/>
+            <w:bottom w:val="single" w:color="auto" w:sz="4" w:space="0"/>
+            <w:right w:val="single" w:color="auto" w:sz="4" w:space="0"/>
+            <w:insideH w:val="single" w:color="auto" w:sz="4" w:space="0"/>
+            <w:insideV w:val="single" w:color="auto" w:sz="4" w:space="0"/>
+          </w:tblBorders>
+        </w:tblPrEx>
+        <w:tc>
+          <w:tcPr>
+            <w:tcW w:w="1108" w:type="dxa"/>
+          </w:tcPr>
+          <w:p>
+            <w:pPr>
+              <w:numPr>
+                <w:numId w:val="0"/>
+              </w:numPr>
+              <w:rPr>
+                <w:rFonts w:hint="default"/>
+                <w:vertAlign w:val="baseline"/>
+                <w:lang w:val="en-US" w:eastAsia="zh-CN"/>
+              </w:rPr>
+            </w:pPr>
+          </w:p>
+        </w:tc>
+        <w:tc>
+          <w:tcPr>
+            <w:tcW w:w="7414" w:type="dxa"/>
+          </w:tcPr>
+          <w:p>
+            <w:pPr>
+              <w:numPr>
+                <w:numId w:val="0"/>
+              </w:numPr>
+              <w:rPr>
+                <w:rFonts w:hint="default"/>
+                <w:vertAlign w:val="baseline"/>
+                <w:lang w:val="en-US" w:eastAsia="zh-CN"/>
+              </w:rPr>
+            </w:pPr>
+            <w:r>
+              <w:rPr>
+                <w:rFonts w:hint="default"/>
+                <w:vertAlign w:val="baseline"/>
+                <w:lang w:val="en-US" w:eastAsia="zh-CN"/>
+              </w:rPr>
+              <w:t>2023 年 10 月24 日,欧盟委员会发布的“欧洲风电行动计划”</w:t>
+            </w:r>
+          </w:p>
+          <w:p>
+            <w:pPr>
+              <w:numPr>
+                <w:numId w:val="0"/>
+              </w:numPr>
+              <w:rPr>
+                <w:rFonts w:hint="default"/>
+                <w:vertAlign w:val="baseline"/>
+                <w:lang w:val="en-US" w:eastAsia="zh-CN"/>
+              </w:rPr>
+            </w:pPr>
+            <w:r>
+              <w:rPr>
+                <w:rFonts w:hint="default"/>
+                <w:vertAlign w:val="baseline"/>
+                <w:lang w:val="en-US" w:eastAsia="zh-CN"/>
+              </w:rPr>
+              <w:t>2024 年 4 月 9 日,欧盟委员会宣布欧盟正在依据该条例对西班牙、希腊、法国、罗马尼亚和保加利亚 5 个国家的中国风电机组供应商开展 FSR 审查。</w:t>
+            </w:r>
+          </w:p>
+        </w:tc>
+      </w:tr>
+      <w:tr>
+        <w:tblPrEx>
+          <w:tblBorders>
+            <w:top w:val="single" w:color="auto" w:sz="4" w:space="0"/>
+            <w:left w:val="single" w:color="auto" w:sz="4" w:space="0"/>
+            <w:bottom w:val="single" w:color="auto" w:sz="4" w:space="0"/>
+            <w:right w:val="single" w:color="auto" w:sz="4" w:space="0"/>
+            <w:insideH w:val="single" w:color="auto" w:sz="4" w:space="0"/>
+            <w:insideV w:val="single" w:color="auto" w:sz="4" w:space="0"/>
+          </w:tblBorders>
+          <w:tblCellMar>
+            <w:left w:w="108" w:type="dxa"/>
+            <w:right w:w="108" w:type="dxa"/>
+          </w:tblCellMar>
+        </w:tblPrEx>
+        <w:tc>
+          <w:tcPr>
+            <w:tcW w:w="1108" w:type="dxa"/>
+          </w:tcPr>
+          <w:p>
+            <w:pPr>
+              <w:numPr>
+                <w:numId w:val="0"/>
+              </w:numPr>
+              <w:rPr>
+                <w:rFonts w:hint="default"/>
+                <w:vertAlign w:val="baseline"/>
+                <w:lang w:val="en-US" w:eastAsia="zh-CN"/>
+              </w:rPr>
+            </w:pPr>
+          </w:p>
+        </w:tc>
+        <w:tc>
+          <w:tcPr>
+            <w:tcW w:w="7414" w:type="dxa"/>
+          </w:tcPr>
+          <w:p>
+            <w:pPr>
+              <w:numPr>
+                <w:numId w:val="0"/>
+              </w:numPr>
+              <w:rPr>
+                <w:rFonts w:hint="default"/>
+                <w:vertAlign w:val="baseline"/>
+                <w:lang w:val="en-US" w:eastAsia="zh-CN"/>
+              </w:rPr>
+            </w:pPr>
+            <w:r>
+              <w:rPr>
+                <w:rFonts w:hint="default"/>
+                <w:vertAlign w:val="baseline"/>
+                <w:lang w:val="en-US" w:eastAsia="zh-CN"/>
+              </w:rPr>
+              <w:t>核心逻辑是：若企业在欧盟市场活动（如并购、公共采购、商业运营）中受益于外国补贴并造成“扭曲效应”,欧盟有权调查并采取补救措施（如罚款、禁止交易、退回补贴等）。依此规定,如果参与欧盟交易的经营者在签署协议、公开竞标或收购目标公司控制权之前的过去3年内</w:t>
+            </w:r>
+            <w:r>
+              <w:rPr>
+                <w:rFonts w:hint="eastAsia"/>
+                <w:vertAlign w:val="baseline"/>
+                <w:lang w:val="en-US" w:eastAsia="zh-CN"/>
+              </w:rPr>
+              <w:t>，</w:t>
+            </w:r>
+            <w:r>
+              <w:rPr>
+                <w:rFonts w:hint="default"/>
+                <w:vertAlign w:val="baseline"/>
+                <w:lang w:val="en-US" w:eastAsia="zh-CN"/>
+              </w:rPr>
+              <w:t>从非欧盟国家的国有实体处获得财务资助满足一定的金额门槛,则必须进行申报。如果欧盟委员会在审查中判定相关财务资助可能引发欧盟内部的竞争扭曲</w:t>
+            </w:r>
+            <w:r>
+              <w:rPr>
+                <w:rFonts w:hint="eastAsia"/>
+                <w:vertAlign w:val="baseline"/>
+                <w:lang w:val="en-US" w:eastAsia="zh-CN"/>
+              </w:rPr>
+              <w:t>，</w:t>
+            </w:r>
+            <w:r>
+              <w:rPr>
+                <w:rFonts w:hint="default"/>
+                <w:vertAlign w:val="baseline"/>
+                <w:lang w:val="en-US" w:eastAsia="zh-CN"/>
+              </w:rPr>
+              <w:t>就有权力阻止该公司继续并购交易或参与公共采购。其目的是确认从事上述交易的外国企业没有从外国政府取得会扭曲欧盟市场的国家财务资助。</w:t>
+            </w:r>
+          </w:p>
+        </w:tc>
+      </w:tr>
+      <w:tr>
+        <w:tblPrEx>
+          <w:tblBorders>
+            <w:top w:val="single" w:color="auto" w:sz="4" w:space="0"/>
+            <w:left w:val="single" w:color="auto" w:sz="4" w:space="0"/>
+            <w:bottom w:val="single" w:color="auto" w:sz="4" w:space="0"/>
+            <w:right w:val="single" w:color="auto" w:sz="4" w:space="0"/>
+            <w:insideH w:val="single" w:color="auto" w:sz="4" w:space="0"/>
+            <w:insideV w:val="single" w:color="auto" w:sz="4" w:space="0"/>
+          </w:tblBorders>
+          <w:tblCellMar>
+            <w:left w:w="108" w:type="dxa"/>
+            <w:right w:w="108" w:type="dxa"/>
+          </w:tblCellMar>
+        </w:tblPrEx>
+        <w:tc>
+          <w:tcPr>
+            <w:tcW w:w="1108" w:type="dxa"/>
+          </w:tcPr>
+          <w:p>
+            <w:pPr>
+              <w:numPr>
+                <w:numId w:val="0"/>
+              </w:numPr>
+              <w:rPr>
+                <w:rFonts w:hint="default"/>
+                <w:vertAlign w:val="baseline"/>
+                <w:lang w:val="en-US" w:eastAsia="zh-CN"/>
+              </w:rPr>
+            </w:pPr>
+          </w:p>
+        </w:tc>
+        <w:tc>
+          <w:tcPr>
+            <w:tcW w:w="7414" w:type="dxa"/>
+          </w:tcPr>
+          <w:p>
+            <w:pPr>
+              <w:numPr>
+                <w:numId w:val="0"/>
+              </w:numPr>
+              <w:rPr>
+                <w:rFonts w:hint="default"/>
+                <w:vertAlign w:val="baseline"/>
+                <w:lang w:val="en-US" w:eastAsia="zh-CN"/>
+              </w:rPr>
+            </w:pPr>
+            <w:r>
+              <w:rPr>
+                <w:rFonts w:hint="default"/>
+                <w:vertAlign w:val="baseline"/>
+                <w:lang w:val="en-US" w:eastAsia="zh-CN"/>
+              </w:rPr>
+              <w:t>2024年9月24日，欧委会公布了对阿联酋电信集团公司收购荷兰PPF电信集团公司单独控制权在《外国补贴条例》下的附加限制性条件决定。本交易是自2023年7月12日FSR生效以来的首例被附加限制性条件批准的并购交易。</w:t>
+            </w:r>
+          </w:p>
+        </w:tc>
+      </w:tr>
+      <w:tr>
+        <w:tblPrEx>
+          <w:tblBorders>
+            <w:top w:val="single" w:color="auto" w:sz="4" w:space="0"/>
+            <w:left w:val="single" w:color="auto" w:sz="4" w:space="0"/>
+            <w:bottom w:val="single" w:color="auto" w:sz="4" w:space="0"/>
+            <w:right w:val="single" w:color="auto" w:sz="4" w:space="0"/>
+            <w:insideH w:val="single" w:color="auto" w:sz="4" w:space="0"/>
+            <w:insideV w:val="single" w:color="auto" w:sz="4" w:space="0"/>
+          </w:tblBorders>
+        </w:tblPrEx>
+        <w:tc>
+          <w:tcPr>
+            <w:tcW w:w="1108" w:type="dxa"/>
+          </w:tcPr>
+          <w:p>
+            <w:pPr>
+              <w:numPr>
+                <w:numId w:val="0"/>
+              </w:numPr>
+              <w:rPr>
+                <w:rFonts w:hint="default"/>
+                <w:vertAlign w:val="baseline"/>
+                <w:lang w:val="en-US" w:eastAsia="zh-CN"/>
+              </w:rPr>
+            </w:pPr>
+          </w:p>
+        </w:tc>
+        <w:tc>
+          <w:tcPr>
+            <w:tcW w:w="7414" w:type="dxa"/>
+          </w:tcPr>
+          <w:p>
+            <w:pPr>
+              <w:numPr>
+                <w:numId w:val="0"/>
+              </w:numPr>
+              <w:rPr>
+                <w:rFonts w:hint="default"/>
+                <w:vertAlign w:val="baseline"/>
+                <w:lang w:val="en-US" w:eastAsia="zh-CN"/>
+              </w:rPr>
+            </w:pPr>
+            <w:r>
+              <w:rPr>
+                <w:rFonts w:hint="eastAsia"/>
+                <w:vertAlign w:val="baseline"/>
+                <w:lang w:val="en-US" w:eastAsia="zh-CN"/>
+              </w:rPr>
+              <w:t>其实上学期就想写这个，但是这个问题是显著的太大了。就是找不到切入点，一定要小下来才能开始写，否则就会迷失方向，而且这个FSR可以跟很多东西交叉，又有很多案件，感觉算是蛮多细节的。</w:t>
+            </w:r>
+          </w:p>
+        </w:tc>
+      </w:tr>
+    </w:tbl>
+    <w:p>
+      <w:pPr>
+        <w:numPr>
+          <w:numId w:val="0"/>
+        </w:numPr>
+        <w:rPr>
+          <w:rFonts w:hint="default"/>
+          <w:lang w:val="en-US" w:eastAsia="zh-CN"/>
+        </w:rPr>
+      </w:pPr>
+    </w:p>
+    <w:p>
+      <w:pPr>
+        <w:numPr>
+          <w:ilvl w:val="0"/>
+          <w:numId w:val="1"/>
+        </w:numPr>
+        <w:ind w:left="425" w:leftChars="0" w:hanging="425" w:firstLineChars="0"/>
+        <w:rPr>
+          <w:rFonts w:hint="default"/>
+          <w:lang w:val="en-US" w:eastAsia="zh-CN"/>
+        </w:rPr>
+      </w:pPr>
+      <w:r>
+        <w:rPr>
+          <w:rFonts w:hint="eastAsia"/>
+          <w:lang w:val="en-US" w:eastAsia="zh-CN"/>
+        </w:rPr>
+        <w:t>半导体企业的问卷都有关于美国制裁/欧洲信息数据法的相关问题的询问，请问这个其中是否涉及一些法律问题【台积电投资亏损，特朗普让企业搬去美国】</w:t>
+      </w:r>
+    </w:p>
+    <w:p>
+      <w:pPr>
+        <w:numPr>
+          <w:ilvl w:val="1"/>
+          <w:numId w:val="1"/>
+        </w:numPr>
+        <w:ind w:left="840" w:leftChars="0" w:hanging="420" w:firstLineChars="0"/>
+        <w:rPr>
+          <w:rFonts w:hint="default"/>
+          <w:lang w:val="en-US" w:eastAsia="zh-CN"/>
+        </w:rPr>
+      </w:pPr>
+      <w:r>
+        <w:rPr>
+          <w:rFonts w:hint="eastAsia"/>
+          <w:lang w:val="en-US" w:eastAsia="zh-CN"/>
+        </w:rPr>
+        <w:t>查了一下，感觉都不涉及最近的一些法，</w:t>
+      </w:r>
+    </w:p>
+    <w:p>
+      <w:pPr>
+        <w:numPr>
+          <w:ilvl w:val="0"/>
+          <w:numId w:val="1"/>
+        </w:numPr>
+        <w:ind w:left="425" w:leftChars="0" w:hanging="425" w:firstLineChars="0"/>
+        <w:rPr>
+          <w:rFonts w:hint="default"/>
+          <w:lang w:val="en-US" w:eastAsia="zh-CN"/>
+        </w:rPr>
+      </w:pPr>
+      <w:r>
+        <w:rPr>
+          <w:rFonts w:hint="eastAsia"/>
+          <w:lang w:val="en-US" w:eastAsia="zh-CN"/>
+        </w:rPr>
+        <w:t>数据资产？【这个其实已经被复旦的某一届人的毕业论文写了</w:t>
       </w:r>
       <w:bookmarkStart w:id="0" w:name="_GoBack"/>
       <w:bookmarkEnd w:id="0"/>
+      <w:r>
+        <w:rPr>
+          <w:rFonts w:hint="eastAsia"/>
+          <w:lang w:val="en-US" w:eastAsia="zh-CN"/>
+        </w:rPr>
+        <w:t>】</w:t>
+      </w:r>
+    </w:p>
+    <w:p>
+      <w:pPr>
+        <w:numPr>
+          <w:ilvl w:val="0"/>
+          <w:numId w:val="1"/>
+        </w:numPr>
+        <w:ind w:left="425" w:leftChars="0" w:hanging="425" w:firstLineChars="0"/>
+        <w:rPr>
+          <w:rFonts w:hint="default"/>
+          <w:lang w:val="en-US" w:eastAsia="zh-CN"/>
+        </w:rPr>
+      </w:pPr>
     </w:p>
     <w:sectPr>
       <w:pgSz w:w="11906" w:h="16838"/>
@@ -27,6 +916,151 @@
     </w:sectPr>
   </w:body>
 </w:document>
+</file>
+
+<file path=word/numbering.xml><?xml version="1.0" encoding="utf-8"?>
+<w:numbering xmlns:wpc="http://schemas.microsoft.com/office/word/2010/wordprocessingCanvas" xmlns:mc="http://schemas.openxmlformats.org/markup-compatibility/2006" xmlns:o="urn:schemas-microsoft-com:office:office" xmlns:r="http://schemas.openxmlformats.org/officeDocument/2006/relationships" xmlns:m="http://schemas.openxmlformats.org/officeDocument/2006/math" xmlns:v="urn:schemas-microsoft-com:vml" xmlns:wp14="http://schemas.microsoft.com/office/word/2010/wordprocessingDrawing" xmlns:wp="http://schemas.openxmlformats.org/drawingml/2006/wordprocessingDrawing" xmlns:w10="urn:schemas-microsoft-com:office:word" xmlns:w="http://schemas.openxmlformats.org/wordprocessingml/2006/main" xmlns:w14="http://schemas.microsoft.com/office/word/2010/wordml" xmlns:wpg="http://schemas.microsoft.com/office/word/2010/wordprocessingGroup" xmlns:wpi="http://schemas.microsoft.com/office/word/2010/wordprocessingInk" xmlns:wne="http://schemas.microsoft.com/office/word/2006/wordml" xmlns:wps="http://schemas.microsoft.com/office/word/2010/wordprocessingShape" xmlns:wpsCustomData="http://www.wps.cn/officeDocument/2013/wpsCustomData" mc:Ignorable="w14 wp14">
+  <w:abstractNum w:abstractNumId="0">
+    <w:nsid w:val="ABFB7B07"/>
+    <w:multiLevelType w:val="multilevel"/>
+    <w:tmpl w:val="ABFB7B07"/>
+    <w:lvl w:ilvl="0" w:tentative="0">
+      <w:start w:val="1"/>
+      <w:numFmt w:val="decimal"/>
+      <w:lvlText w:val="%1."/>
+      <w:lvlJc w:val="left"/>
+      <w:pPr>
+        <w:ind w:left="425" w:hanging="425"/>
+      </w:pPr>
+      <w:rPr>
+        <w:rFonts w:hint="default"/>
+      </w:rPr>
+    </w:lvl>
+    <w:lvl w:ilvl="1" w:tentative="0">
+      <w:start w:val="1"/>
+      <w:numFmt w:val="decimal"/>
+      <w:lvlText w:val="(%2)"/>
+      <w:lvlJc w:val="left"/>
+      <w:pPr>
+        <w:tabs>
+          <w:tab w:val="left" w:pos="840"/>
+        </w:tabs>
+        <w:ind w:left="840" w:leftChars="0" w:hanging="420" w:firstLineChars="0"/>
+      </w:pPr>
+      <w:rPr>
+        <w:rFonts w:hint="default"/>
+      </w:rPr>
+    </w:lvl>
+    <w:lvl w:ilvl="2" w:tentative="0">
+      <w:start w:val="1"/>
+      <w:numFmt w:val="decimalEnclosedCircleChinese"/>
+      <w:lvlText w:val="%3"/>
+      <w:lvlJc w:val="left"/>
+      <w:pPr>
+        <w:tabs>
+          <w:tab w:val="left" w:pos="1260"/>
+        </w:tabs>
+        <w:ind w:left="1260" w:leftChars="0" w:hanging="420" w:firstLineChars="0"/>
+      </w:pPr>
+      <w:rPr>
+        <w:rFonts w:hint="default"/>
+      </w:rPr>
+    </w:lvl>
+    <w:lvl w:ilvl="3" w:tentative="0">
+      <w:start w:val="1"/>
+      <w:numFmt w:val="decimal"/>
+      <w:lvlText w:val="%4)"/>
+      <w:lvlJc w:val="left"/>
+      <w:pPr>
+        <w:tabs>
+          <w:tab w:val="left" w:pos="1680"/>
+        </w:tabs>
+        <w:ind w:left="1680" w:leftChars="0" w:hanging="420" w:firstLineChars="0"/>
+      </w:pPr>
+      <w:rPr>
+        <w:rFonts w:hint="default"/>
+      </w:rPr>
+    </w:lvl>
+    <w:lvl w:ilvl="4" w:tentative="0">
+      <w:start w:val="1"/>
+      <w:numFmt w:val="lowerLetter"/>
+      <w:lvlText w:val="%5."/>
+      <w:lvlJc w:val="left"/>
+      <w:pPr>
+        <w:tabs>
+          <w:tab w:val="left" w:pos="2100"/>
+        </w:tabs>
+        <w:ind w:left="2100" w:leftChars="0" w:hanging="420" w:firstLineChars="0"/>
+      </w:pPr>
+      <w:rPr>
+        <w:rFonts w:hint="default"/>
+      </w:rPr>
+    </w:lvl>
+    <w:lvl w:ilvl="5" w:tentative="0">
+      <w:start w:val="1"/>
+      <w:numFmt w:val="lowerLetter"/>
+      <w:lvlText w:val="%6)"/>
+      <w:lvlJc w:val="left"/>
+      <w:pPr>
+        <w:tabs>
+          <w:tab w:val="left" w:pos="2520"/>
+        </w:tabs>
+        <w:ind w:left="2520" w:leftChars="0" w:hanging="420" w:firstLineChars="0"/>
+      </w:pPr>
+      <w:rPr>
+        <w:rFonts w:hint="default"/>
+      </w:rPr>
+    </w:lvl>
+    <w:lvl w:ilvl="6" w:tentative="0">
+      <w:start w:val="1"/>
+      <w:numFmt w:val="lowerRoman"/>
+      <w:lvlText w:val="%7."/>
+      <w:lvlJc w:val="left"/>
+      <w:pPr>
+        <w:tabs>
+          <w:tab w:val="left" w:pos="2940"/>
+        </w:tabs>
+        <w:ind w:left="2940" w:leftChars="0" w:hanging="420" w:firstLineChars="0"/>
+      </w:pPr>
+      <w:rPr>
+        <w:rFonts w:hint="default"/>
+      </w:rPr>
+    </w:lvl>
+    <w:lvl w:ilvl="7" w:tentative="0">
+      <w:start w:val="1"/>
+      <w:numFmt w:val="lowerRoman"/>
+      <w:lvlText w:val="%8)"/>
+      <w:lvlJc w:val="left"/>
+      <w:pPr>
+        <w:tabs>
+          <w:tab w:val="left" w:pos="3360"/>
+        </w:tabs>
+        <w:ind w:left="3360" w:leftChars="0" w:hanging="420" w:firstLineChars="0"/>
+      </w:pPr>
+      <w:rPr>
+        <w:rFonts w:hint="default"/>
+      </w:rPr>
+    </w:lvl>
+    <w:lvl w:ilvl="8" w:tentative="0">
+      <w:start w:val="1"/>
+      <w:numFmt w:val="lowerLetter"/>
+      <w:lvlText w:val="%9."/>
+      <w:lvlJc w:val="left"/>
+      <w:pPr>
+        <w:tabs>
+          <w:tab w:val="left" w:pos="3780"/>
+        </w:tabs>
+        <w:ind w:left="3780" w:leftChars="0" w:hanging="420" w:firstLineChars="0"/>
+      </w:pPr>
+      <w:rPr>
+        <w:rFonts w:hint="default"/>
+      </w:rPr>
+    </w:lvl>
+  </w:abstractNum>
+  <w:num w:numId="1">
+    <w:abstractNumId w:val="0"/>
+  </w:num>
+</w:numbering>
 </file>
 
 <file path=word/styles.xml><?xml version="1.0" encoding="utf-8"?>
@@ -105,7 +1139,7 @@
     <w:lsdException w:qFormat="1" w:unhideWhenUsed="0" w:uiPriority="0" w:semiHidden="0" w:name="Title"/>
     <w:lsdException w:unhideWhenUsed="0" w:uiPriority="0" w:semiHidden="0" w:name="Closing"/>
     <w:lsdException w:unhideWhenUsed="0" w:uiPriority="0" w:semiHidden="0" w:name="Signature"/>
-    <w:lsdException w:unhideWhenUsed="0" w:uiPriority="0" w:name="Default Paragraph Font"/>
+    <w:lsdException w:qFormat="1" w:unhideWhenUsed="0" w:uiPriority="0" w:name="Default Paragraph Font"/>
     <w:lsdException w:unhideWhenUsed="0" w:uiPriority="0" w:semiHidden="0" w:name="Body Text"/>
     <w:lsdException w:unhideWhenUsed="0" w:uiPriority="0" w:semiHidden="0" w:name="Body Text Indent"/>
     <w:lsdException w:unhideWhenUsed="0" w:uiPriority="0" w:semiHidden="0" w:name="List Continue"/>
@@ -305,12 +1339,31 @@
       <w:lang w:val="en-US" w:eastAsia="zh-CN" w:bidi="ar-SA"/>
     </w:rPr>
   </w:style>
-  <w:style w:type="character" w:default="1" w:styleId="3">
+  <w:style w:type="paragraph" w:styleId="2">
+    <w:name w:val="heading 1"/>
+    <w:basedOn w:val="1"/>
+    <w:next w:val="1"/>
+    <w:qFormat/>
+    <w:uiPriority w:val="0"/>
+    <w:pPr>
+      <w:keepNext/>
+      <w:keepLines/>
+      <w:spacing w:before="340" w:beforeLines="0" w:beforeAutospacing="0" w:after="330" w:afterLines="0" w:afterAutospacing="0" w:line="576" w:lineRule="auto"/>
+      <w:outlineLvl w:val="0"/>
+    </w:pPr>
+    <w:rPr>
+      <w:b/>
+      <w:kern w:val="44"/>
+      <w:sz w:val="44"/>
+    </w:rPr>
+  </w:style>
+  <w:style w:type="character" w:default="1" w:styleId="5">
     <w:name w:val="Default Paragraph Font"/>
     <w:semiHidden/>
+    <w:qFormat/>
     <w:uiPriority w:val="0"/>
   </w:style>
-  <w:style w:type="table" w:default="1" w:styleId="2">
+  <w:style w:type="table" w:default="1" w:styleId="3">
     <w:name w:val="Normal Table"/>
     <w:semiHidden/>
     <w:uiPriority w:val="0"/>
@@ -321,6 +1374,25 @@
         <w:bottom w:w="0" w:type="dxa"/>
         <w:right w:w="108" w:type="dxa"/>
       </w:tblCellMar>
+    </w:tblPr>
+  </w:style>
+  <w:style w:type="table" w:styleId="4">
+    <w:name w:val="Table Grid"/>
+    <w:basedOn w:val="3"/>
+    <w:uiPriority w:val="0"/>
+    <w:pPr>
+      <w:widowControl w:val="0"/>
+      <w:jc w:val="both"/>
+    </w:pPr>
+    <w:tblPr>
+      <w:tblBorders>
+        <w:top w:val="single" w:color="auto" w:sz="4" w:space="0"/>
+        <w:left w:val="single" w:color="auto" w:sz="4" w:space="0"/>
+        <w:bottom w:val="single" w:color="auto" w:sz="4" w:space="0"/>
+        <w:right w:val="single" w:color="auto" w:sz="4" w:space="0"/>
+        <w:insideH w:val="single" w:color="auto" w:sz="4" w:space="0"/>
+        <w:insideV w:val="single" w:color="auto" w:sz="4" w:space="0"/>
+      </w:tblBorders>
     </w:tblPr>
   </w:style>
 </w:styles>

</xml_diff>